<commit_message>
ficheros arqui, readme ...
</commit_message>
<xml_diff>
--- a/docs/requerimientos.docx
+++ b/docs/requerimientos.docx
@@ -533,7 +533,6 @@
         <w:tblCellMar>
           <w:top w:w="112" w:type="dxa"/>
           <w:left w:w="101" w:type="dxa"/>
-          <w:bottom w:w="0" w:type="dxa"/>
           <w:right w:w="112" w:type="dxa"/>
         </w:tblCellMar>
         <w:tblLook w:val="04A0" w:firstRow="1" w:lastRow="0" w:firstColumn="1" w:lastColumn="0" w:noHBand="0" w:noVBand="1"/>
@@ -950,6 +949,72 @@
           </w:p>
         </w:tc>
       </w:tr>
+      <w:tr>
+        <w:trPr>
+          <w:trHeight w:val="979"/>
+        </w:trPr>
+        <w:tc>
+          <w:tcPr>
+            <w:tcW w:w="3499" w:type="dxa"/>
+            <w:tcBorders>
+              <w:top w:val="single" w:sz="8" w:space="0" w:color="000000"/>
+              <w:left w:val="single" w:sz="8" w:space="0" w:color="000000"/>
+              <w:bottom w:val="single" w:sz="8" w:space="0" w:color="000000"/>
+              <w:right w:val="single" w:sz="8" w:space="0" w:color="000000"/>
+            </w:tcBorders>
+          </w:tcPr>
+          <w:p>
+            <w:pPr>
+              <w:spacing w:after="0" w:line="259" w:lineRule="auto"/>
+              <w:ind w:left="0" w:firstLine="0"/>
+            </w:pPr>
+            <w:r>
+              <w:t>30/11/2025</w:t>
+            </w:r>
+          </w:p>
+        </w:tc>
+        <w:tc>
+          <w:tcPr>
+            <w:tcW w:w="3499" w:type="dxa"/>
+            <w:tcBorders>
+              <w:top w:val="single" w:sz="8" w:space="0" w:color="000000"/>
+              <w:left w:val="single" w:sz="8" w:space="0" w:color="000000"/>
+              <w:bottom w:val="single" w:sz="8" w:space="0" w:color="000000"/>
+              <w:right w:val="single" w:sz="8" w:space="0" w:color="000000"/>
+            </w:tcBorders>
+          </w:tcPr>
+          <w:p>
+            <w:pPr>
+              <w:spacing w:after="0" w:line="259" w:lineRule="auto"/>
+              <w:ind w:left="0" w:firstLine="0"/>
+            </w:pPr>
+            <w:r>
+              <w:t>0.6.0</w:t>
+            </w:r>
+          </w:p>
+        </w:tc>
+        <w:tc>
+          <w:tcPr>
+            <w:tcW w:w="3504" w:type="dxa"/>
+            <w:tcBorders>
+              <w:top w:val="single" w:sz="8" w:space="0" w:color="000000"/>
+              <w:left w:val="single" w:sz="8" w:space="0" w:color="000000"/>
+              <w:bottom w:val="single" w:sz="8" w:space="0" w:color="000000"/>
+              <w:right w:val="single" w:sz="8" w:space="0" w:color="000000"/>
+            </w:tcBorders>
+            <w:vAlign w:val="center"/>
+          </w:tcPr>
+          <w:p>
+            <w:pPr>
+              <w:spacing w:after="0" w:line="259" w:lineRule="auto"/>
+              <w:ind w:left="0" w:firstLine="0"/>
+            </w:pPr>
+            <w:r>
+              <w:t>Requisitos funcionales cumplidos indicados en el documento</w:t>
+            </w:r>
+          </w:p>
+        </w:tc>
+      </w:tr>
     </w:tbl>
     <w:p>
       <w:pPr>
@@ -1095,7 +1160,11 @@
         <w:ind w:left="0" w:firstLine="0"/>
       </w:pPr>
       <w:r>
-        <w:t xml:space="preserve">El interés por la relojería ha crecido enormemente en los últimos años: desde los relojes inteligentes hasta las piezas clásicas de lujo. Sin embargo, la gran cantidad de marcas, modelos y precios puede generar dudas a la hora de elegir. Nuestra idea nace como respuesta a esa necesidad: ofrecer un espacio confiable donde comparar y filtrar relojes con información clara y organizada, reduciendo la confusión y ayudando a que cada usuario encuentre el modelo ideal. </w:t>
+        <w:t xml:space="preserve">El interés por la relojería ha crecido enormemente en los últimos años: desde los relojes inteligentes hasta las piezas clásicas de lujo. Sin embargo, la gran cantidad de marcas, </w:t>
+      </w:r>
+      <w:r>
+        <w:lastRenderedPageBreak/>
+        <w:t xml:space="preserve">modelos y precios puede generar dudas a la hora de elegir. Nuestra idea nace como respuesta a esa necesidad: ofrecer un espacio confiable donde comparar y filtrar relojes con información clara y organizada, reduciendo la confusión y ayudando a que cada usuario encuentre el modelo ideal. </w:t>
       </w:r>
     </w:p>
     <w:p>
@@ -1104,7 +1173,6 @@
         <w:ind w:left="0" w:firstLine="0"/>
       </w:pPr>
       <w:r>
-        <w:lastRenderedPageBreak/>
         <w:t xml:space="preserve"> </w:t>
       </w:r>
     </w:p>
@@ -1279,7 +1347,30 @@
       </w:r>
       <w:proofErr w:type="spellEnd"/>
       <w:r>
-        <w:t xml:space="preserve"> page) que dé la bienvenida al usuario y explique la utilidad de la página web (indicando los servicios que los distintos apartados de la página web tiene). </w:t>
+        <w:t xml:space="preserve"> page) que dé la bienvenida al usuario y explique la utilidad de la página web (indicando los servicios que los distintos apartados de la página web tiene).</w:t>
+      </w:r>
+      <w:r>
+        <w:t xml:space="preserve">  </w:t>
+      </w:r>
+      <w:r>
+        <w:rPr>
+          <w:rFonts w:ascii="Cambria" w:hAnsi="Cambria"/>
+          <w:b/>
+          <w:bCs/>
+        </w:rPr>
+        <w:t>Completado</w:t>
+      </w:r>
+      <w:r>
+        <w:rPr>
+          <w:rFonts w:ascii="Cambria" w:hAnsi="Cambria"/>
+        </w:rPr>
+        <w:t xml:space="preserve"> </w:t>
+      </w:r>
+      <w:r>
+        <w:rPr>
+          <w:rFonts w:ascii="Apple Color Emoji" w:hAnsi="Apple Color Emoji"/>
+        </w:rPr>
+        <w:t>✅</w:t>
       </w:r>
     </w:p>
     <w:p>
@@ -1287,9 +1378,6 @@
         <w:spacing w:after="14" w:line="259" w:lineRule="auto"/>
         <w:ind w:left="720" w:firstLine="0"/>
       </w:pPr>
-      <w:r>
-        <w:t xml:space="preserve"> </w:t>
-      </w:r>
     </w:p>
     <w:p>
       <w:pPr>
@@ -1302,6 +1390,26 @@
       <w:r>
         <w:t xml:space="preserve">Un usuario invitado (se entiende por invitado que no tiene una cuenta creada) deberá tener una opción en la página web para poder crearse una cuenta. </w:t>
       </w:r>
+      <w:r>
+        <w:rPr>
+          <w:rFonts w:ascii="Cambria" w:hAnsi="Cambria"/>
+          <w:b/>
+          <w:bCs/>
+        </w:rPr>
+        <w:t>Completado</w:t>
+      </w:r>
+      <w:r>
+        <w:rPr>
+          <w:rFonts w:ascii="Cambria" w:hAnsi="Cambria"/>
+        </w:rPr>
+        <w:t xml:space="preserve"> </w:t>
+      </w:r>
+      <w:r>
+        <w:rPr>
+          <w:rFonts w:ascii="Apple Color Emoji" w:hAnsi="Apple Color Emoji"/>
+        </w:rPr>
+        <w:t>✅</w:t>
+      </w:r>
     </w:p>
     <w:p>
       <w:pPr>
@@ -1323,6 +1431,26 @@
       <w:r>
         <w:t xml:space="preserve">Un usuario invitado deberá tener una opción en la página web para poder iniciar sesión con su cuenta creada. </w:t>
       </w:r>
+      <w:r>
+        <w:rPr>
+          <w:rFonts w:ascii="Cambria" w:hAnsi="Cambria"/>
+          <w:b/>
+          <w:bCs/>
+        </w:rPr>
+        <w:t>Completado</w:t>
+      </w:r>
+      <w:r>
+        <w:rPr>
+          <w:rFonts w:ascii="Cambria" w:hAnsi="Cambria"/>
+        </w:rPr>
+        <w:t xml:space="preserve"> </w:t>
+      </w:r>
+      <w:r>
+        <w:rPr>
+          <w:rFonts w:ascii="Apple Color Emoji" w:hAnsi="Apple Color Emoji"/>
+        </w:rPr>
+        <w:t>✅</w:t>
+      </w:r>
     </w:p>
     <w:p>
       <w:pPr>
@@ -1344,6 +1472,26 @@
       <w:r>
         <w:t xml:space="preserve">Un usuario que ya haya iniciado sesión tendrá la opción de cerrar sesión y editar su cuenta. </w:t>
       </w:r>
+      <w:r>
+        <w:rPr>
+          <w:rFonts w:ascii="Cambria" w:hAnsi="Cambria"/>
+          <w:b/>
+          <w:bCs/>
+        </w:rPr>
+        <w:t>Completado</w:t>
+      </w:r>
+      <w:r>
+        <w:rPr>
+          <w:rFonts w:ascii="Cambria" w:hAnsi="Cambria"/>
+        </w:rPr>
+        <w:t xml:space="preserve"> </w:t>
+      </w:r>
+      <w:r>
+        <w:rPr>
+          <w:rFonts w:ascii="Apple Color Emoji" w:hAnsi="Apple Color Emoji"/>
+        </w:rPr>
+        <w:t>✅</w:t>
+      </w:r>
     </w:p>
     <w:p>
       <w:pPr>
@@ -1365,6 +1513,26 @@
       <w:r>
         <w:t xml:space="preserve">Un apartado de la página web deberá mostrar un menú con el catálogo de relojes. </w:t>
       </w:r>
+      <w:r>
+        <w:rPr>
+          <w:rFonts w:ascii="Cambria" w:hAnsi="Cambria"/>
+          <w:b/>
+          <w:bCs/>
+        </w:rPr>
+        <w:t>Completado</w:t>
+      </w:r>
+      <w:r>
+        <w:rPr>
+          <w:rFonts w:ascii="Cambria" w:hAnsi="Cambria"/>
+        </w:rPr>
+        <w:t xml:space="preserve"> </w:t>
+      </w:r>
+      <w:r>
+        <w:rPr>
+          <w:rFonts w:ascii="Apple Color Emoji" w:hAnsi="Apple Color Emoji"/>
+        </w:rPr>
+        <w:t>✅</w:t>
+      </w:r>
     </w:p>
     <w:p>
       <w:pPr>
@@ -1386,6 +1554,26 @@
       <w:r>
         <w:t xml:space="preserve">Un usuario registrado (es decir, con una cuenta y habiendo iniciado sesión) deberá poder valorar y comentar productos. </w:t>
       </w:r>
+      <w:r>
+        <w:rPr>
+          <w:rFonts w:ascii="Cambria" w:hAnsi="Cambria"/>
+          <w:b/>
+          <w:bCs/>
+        </w:rPr>
+        <w:t>Completado</w:t>
+      </w:r>
+      <w:r>
+        <w:rPr>
+          <w:rFonts w:ascii="Cambria" w:hAnsi="Cambria"/>
+        </w:rPr>
+        <w:t xml:space="preserve"> </w:t>
+      </w:r>
+      <w:r>
+        <w:rPr>
+          <w:rFonts w:ascii="Apple Color Emoji" w:hAnsi="Apple Color Emoji"/>
+        </w:rPr>
+        <w:t>✅</w:t>
+      </w:r>
     </w:p>
     <w:p>
       <w:pPr>
@@ -1407,6 +1595,26 @@
       <w:r>
         <w:t xml:space="preserve">Un usuario registrado podrá acceder a su cuenta y editarla o incluso eliminarla. </w:t>
       </w:r>
+      <w:r>
+        <w:rPr>
+          <w:rFonts w:ascii="Cambria" w:hAnsi="Cambria"/>
+          <w:b/>
+          <w:bCs/>
+        </w:rPr>
+        <w:t>Completado</w:t>
+      </w:r>
+      <w:r>
+        <w:rPr>
+          <w:rFonts w:ascii="Cambria" w:hAnsi="Cambria"/>
+        </w:rPr>
+        <w:t xml:space="preserve"> </w:t>
+      </w:r>
+      <w:r>
+        <w:rPr>
+          <w:rFonts w:ascii="Apple Color Emoji" w:hAnsi="Apple Color Emoji"/>
+        </w:rPr>
+        <w:t>✅</w:t>
+      </w:r>
     </w:p>
     <w:p>
       <w:pPr>
@@ -1414,6 +1622,7 @@
         <w:ind w:left="720" w:firstLine="0"/>
       </w:pPr>
       <w:r>
+        <w:lastRenderedPageBreak/>
         <w:t xml:space="preserve"> </w:t>
       </w:r>
     </w:p>
@@ -1428,6 +1637,26 @@
       <w:r>
         <w:t xml:space="preserve">Se podrá filtrar los relojes en función de: marca, colores y precio. </w:t>
       </w:r>
+      <w:r>
+        <w:rPr>
+          <w:rFonts w:ascii="Cambria" w:hAnsi="Cambria"/>
+          <w:b/>
+          <w:bCs/>
+        </w:rPr>
+        <w:t>Completado</w:t>
+      </w:r>
+      <w:r>
+        <w:rPr>
+          <w:rFonts w:ascii="Cambria" w:hAnsi="Cambria"/>
+        </w:rPr>
+        <w:t xml:space="preserve"> </w:t>
+      </w:r>
+      <w:r>
+        <w:rPr>
+          <w:rFonts w:ascii="Apple Color Emoji" w:hAnsi="Apple Color Emoji"/>
+        </w:rPr>
+        <w:t>✅</w:t>
+      </w:r>
     </w:p>
     <w:p>
       <w:pPr>
@@ -1449,6 +1678,26 @@
       <w:r>
         <w:t xml:space="preserve">La página web debe cifrar las contraseñas de los usuarios. </w:t>
       </w:r>
+      <w:r>
+        <w:rPr>
+          <w:rFonts w:ascii="Cambria" w:hAnsi="Cambria"/>
+          <w:b/>
+          <w:bCs/>
+        </w:rPr>
+        <w:t>Completado</w:t>
+      </w:r>
+      <w:r>
+        <w:rPr>
+          <w:rFonts w:ascii="Cambria" w:hAnsi="Cambria"/>
+        </w:rPr>
+        <w:t xml:space="preserve"> </w:t>
+      </w:r>
+      <w:r>
+        <w:rPr>
+          <w:rFonts w:ascii="Apple Color Emoji" w:hAnsi="Apple Color Emoji"/>
+        </w:rPr>
+        <w:t>✅</w:t>
+      </w:r>
     </w:p>
     <w:p>
       <w:pPr>
@@ -1470,6 +1719,26 @@
       <w:r>
         <w:t xml:space="preserve">Se debe permitir cambiar el idioma del texto de la página web. </w:t>
       </w:r>
+      <w:r>
+        <w:rPr>
+          <w:rFonts w:ascii="Cambria" w:hAnsi="Cambria"/>
+          <w:b/>
+          <w:bCs/>
+        </w:rPr>
+        <w:t>Completado</w:t>
+      </w:r>
+      <w:r>
+        <w:rPr>
+          <w:rFonts w:ascii="Cambria" w:hAnsi="Cambria"/>
+        </w:rPr>
+        <w:t xml:space="preserve"> </w:t>
+      </w:r>
+      <w:r>
+        <w:rPr>
+          <w:rFonts w:ascii="Apple Color Emoji" w:hAnsi="Apple Color Emoji"/>
+        </w:rPr>
+        <w:t>✅</w:t>
+      </w:r>
     </w:p>
     <w:p>
       <w:pPr>
@@ -1489,8 +1758,27 @@
         <w:ind w:hanging="360"/>
       </w:pPr>
       <w:r>
-        <w:lastRenderedPageBreak/>
         <w:t xml:space="preserve">Se quiere que la información sea persistente y tenga la posibilidad de escalar. </w:t>
+      </w:r>
+      <w:r>
+        <w:rPr>
+          <w:rFonts w:ascii="Cambria" w:hAnsi="Cambria"/>
+          <w:b/>
+          <w:bCs/>
+        </w:rPr>
+        <w:t>Completado</w:t>
+      </w:r>
+      <w:r>
+        <w:rPr>
+          <w:rFonts w:ascii="Cambria" w:hAnsi="Cambria"/>
+        </w:rPr>
+        <w:t xml:space="preserve"> </w:t>
+      </w:r>
+      <w:r>
+        <w:rPr>
+          <w:rFonts w:ascii="Apple Color Emoji" w:hAnsi="Apple Color Emoji"/>
+        </w:rPr>
+        <w:t>✅</w:t>
       </w:r>
     </w:p>
     <w:p>
@@ -1513,23 +1801,37 @@
       <w:r>
         <w:t xml:space="preserve">La página web debe garantizar que cada usuario sea único (es decir, que cada cuenta sea de solo un </w:t>
       </w:r>
-      <w:proofErr w:type="gramStart"/>
-      <w:r>
-        <w:t>usuario )</w:t>
-      </w:r>
-      <w:proofErr w:type="gramEnd"/>
+      <w:r>
+        <w:t>usuario)</w:t>
+      </w:r>
       <w:r>
         <w:t xml:space="preserve">. </w:t>
       </w:r>
-    </w:p>
-    <w:p>
-      <w:pPr>
-        <w:spacing w:after="19" w:line="259" w:lineRule="auto"/>
-        <w:ind w:left="720" w:firstLine="0"/>
-      </w:pPr>
-      <w:r>
-        <w:t xml:space="preserve"> </w:t>
-      </w:r>
+      <w:r>
+        <w:rPr>
+          <w:rFonts w:ascii="Cambria" w:hAnsi="Cambria"/>
+          <w:b/>
+          <w:bCs/>
+        </w:rPr>
+        <w:t>Completado</w:t>
+      </w:r>
+      <w:r>
+        <w:rPr>
+          <w:rFonts w:ascii="Cambria" w:hAnsi="Cambria"/>
+        </w:rPr>
+        <w:t xml:space="preserve"> </w:t>
+      </w:r>
+      <w:r>
+        <w:rPr>
+          <w:rFonts w:ascii="Apple Color Emoji" w:hAnsi="Apple Color Emoji"/>
+        </w:rPr>
+        <w:t>✅</w:t>
+      </w:r>
+    </w:p>
+    <w:p>
+      <w:pPr>
+        <w:pStyle w:val="Prrafodelista"/>
+      </w:pPr>
     </w:p>
     <w:p>
       <w:pPr>
@@ -1540,17 +1842,29 @@
         <w:ind w:hanging="360"/>
       </w:pPr>
       <w:r>
-        <w:t xml:space="preserve">El usuario registrado debe tener acceso a una lista de productos favoritos </w:t>
-      </w:r>
-    </w:p>
-    <w:p>
-      <w:pPr>
-        <w:spacing w:after="19" w:line="259" w:lineRule="auto"/>
-        <w:ind w:left="720" w:firstLine="0"/>
-      </w:pPr>
-      <w:r>
-        <w:t xml:space="preserve"> </w:t>
-      </w:r>
+        <w:t>El usuario registrado debe tener acceso a una lista de productos favoritos</w:t>
+      </w:r>
+      <w:r>
+        <w:t xml:space="preserve">. </w:t>
+      </w:r>
+      <w:r>
+        <w:rPr>
+          <w:b/>
+          <w:bCs/>
+        </w:rPr>
+        <w:t xml:space="preserve">No Completado </w:t>
+      </w:r>
+      <w:r>
+        <w:rPr>
+          <w:rFonts w:ascii="Apple Color Emoji" w:hAnsi="Apple Color Emoji"/>
+        </w:rPr>
+        <w:t>❌</w:t>
+      </w:r>
+    </w:p>
+    <w:p>
+      <w:pPr>
+        <w:ind w:left="0" w:firstLine="0"/>
+      </w:pPr>
     </w:p>
     <w:p>
       <w:pPr>
@@ -1571,6 +1885,26 @@
       <w:r>
         <w:t xml:space="preserve"> debe ser capaz de eliminar, añadir y modificar cuentas. </w:t>
       </w:r>
+      <w:r>
+        <w:rPr>
+          <w:rFonts w:ascii="Cambria" w:hAnsi="Cambria"/>
+          <w:b/>
+          <w:bCs/>
+        </w:rPr>
+        <w:t>Completado</w:t>
+      </w:r>
+      <w:r>
+        <w:rPr>
+          <w:rFonts w:ascii="Cambria" w:hAnsi="Cambria"/>
+        </w:rPr>
+        <w:t xml:space="preserve"> </w:t>
+      </w:r>
+      <w:r>
+        <w:rPr>
+          <w:rFonts w:ascii="Apple Color Emoji" w:hAnsi="Apple Color Emoji"/>
+        </w:rPr>
+        <w:t>✅</w:t>
+      </w:r>
     </w:p>
     <w:p>
       <w:pPr>
@@ -1599,6 +1933,26 @@
       <w:proofErr w:type="spellEnd"/>
       <w:r>
         <w:t xml:space="preserve"> debe ser capaz de eliminar, añadir y modificar productos. </w:t>
+      </w:r>
+      <w:r>
+        <w:rPr>
+          <w:rFonts w:ascii="Cambria" w:hAnsi="Cambria"/>
+          <w:b/>
+          <w:bCs/>
+        </w:rPr>
+        <w:t>Completado</w:t>
+      </w:r>
+      <w:r>
+        <w:rPr>
+          <w:rFonts w:ascii="Cambria" w:hAnsi="Cambria"/>
+        </w:rPr>
+        <w:t xml:space="preserve"> </w:t>
+      </w:r>
+      <w:r>
+        <w:rPr>
+          <w:rFonts w:ascii="Apple Color Emoji" w:hAnsi="Apple Color Emoji"/>
+        </w:rPr>
+        <w:t>✅</w:t>
       </w:r>
     </w:p>
     <w:p>
@@ -1840,6 +2194,7 @@
         <w:rPr>
           <w:b/>
         </w:rPr>
+        <w:lastRenderedPageBreak/>
         <w:t xml:space="preserve"> </w:t>
       </w:r>
     </w:p>
@@ -1964,7 +2319,6 @@
           <w:b/>
           <w:sz w:val="28"/>
         </w:rPr>
-        <w:lastRenderedPageBreak/>
         <w:t xml:space="preserve">Diagramas de Casos de Uso </w:t>
       </w:r>
     </w:p>
@@ -3232,7 +3586,6 @@
   <w:style w:type="character" w:default="1" w:styleId="Fuentedeprrafopredeter">
     <w:name w:val="Default Paragraph Font"/>
     <w:uiPriority w:val="1"/>
-    <w:semiHidden/>
     <w:unhideWhenUsed/>
   </w:style>
   <w:style w:type="table" w:default="1" w:styleId="Tablanormal">
@@ -3269,6 +3622,17 @@
         <w:right w:w="0" w:type="dxa"/>
       </w:tblCellMar>
     </w:tblPr>
+  </w:style>
+  <w:style w:type="paragraph" w:styleId="Prrafodelista">
+    <w:name w:val="List Paragraph"/>
+    <w:basedOn w:val="Normal"/>
+    <w:uiPriority w:val="34"/>
+    <w:qFormat/>
+    <w:rsid w:val="00016F82"/>
+    <w:pPr>
+      <w:ind w:left="720"/>
+      <w:contextualSpacing/>
+    </w:pPr>
   </w:style>
 </w:styles>
 </file>

</xml_diff>